<commit_message>
Añanadiendo ppt op2 y mejorar ppt op1
</commit_message>
<xml_diff>
--- a/Solemne 3 Optativo.docx
+++ b/Solemne 3 Optativo.docx
@@ -9943,7 +9943,7 @@
           <w:color w:val="3C3C3C"/>
           <w:lang w:eastAsia="es-CL"/>
         </w:rPr>
-        <w:t>Amazon ECS es un servicio de orquestación de contenedores completamente administrado que le permite implementar, administrar y escalar aplicaciones en contenedores de manera sencilla.</w:t>
+        <w:t>Amazon Elastic Kubernetes Service (Amazon EKS) es un servicio de contenedores administrado para ejecutar y escalar aplicaciones Kubernetes en la nube o en las instalaciones.</w:t>
       </w:r>
       <w:sdt>
         <w:sdtPr>
@@ -9952,10 +9952,9 @@
             <w:color w:val="3C3C3C"/>
             <w:lang w:eastAsia="es-CL"/>
           </w:rPr>
-          <w:id w:val="-886102471"/>
+          <w:id w:val="2071377048"/>
           <w:citation/>
         </w:sdtPr>
-        <w:sdtEndPr/>
         <w:sdtContent>
           <w:r>
             <w:rPr>
@@ -9971,7 +9970,7 @@
               <w:color w:val="3C3C3C"/>
               <w:lang w:val="es-ES" w:eastAsia="es-CL"/>
             </w:rPr>
-            <w:instrText xml:space="preserve"> CITATION Ama1 \l 3082 </w:instrText>
+            <w:instrText xml:space="preserve"> CITATION AWS \l 3082 </w:instrText>
           </w:r>
           <w:r>
             <w:rPr>
@@ -9997,7 +9996,7 @@
               <w:color w:val="3C3C3C"/>
               <w:lang w:val="es-ES" w:eastAsia="es-CL"/>
             </w:rPr>
-            <w:t>(Amazon web services(aws), s.f.)</w:t>
+            <w:t>(AWS, s.f.)</w:t>
           </w:r>
           <w:r>
             <w:rPr>
@@ -10012,28 +10011,18 @@
     </w:p>
     <w:p>
       <w:pPr>
-        <w:pStyle w:val="Prrafodelista"/>
         <w:rPr>
           <w:rFonts w:ascii="Arial" w:eastAsia="Times New Roman" w:hAnsi="Arial" w:cs="Arial"/>
           <w:color w:val="3C3C3C"/>
           <w:lang w:eastAsia="es-CL"/>
         </w:rPr>
       </w:pPr>
-    </w:p>
-    <w:p>
-      <w:pPr>
+      <w:r>
         <w:rPr>
           <w:rFonts w:ascii="Arial" w:eastAsia="Times New Roman" w:hAnsi="Arial" w:cs="Arial"/>
           <w:color w:val="3C3C3C"/>
           <w:lang w:eastAsia="es-CL"/>
         </w:rPr>
-      </w:pPr>
-      <w:r>
-        <w:rPr>
-          <w:rFonts w:ascii="Arial" w:eastAsia="Times New Roman" w:hAnsi="Arial" w:cs="Arial"/>
-          <w:color w:val="3C3C3C"/>
-          <w:lang w:eastAsia="es-CL"/>
-        </w:rPr>
         <w:tab/>
         <w:t xml:space="preserve">Ventajas: </w:t>
       </w:r>
@@ -10043,21 +10032,17 @@
         <w:pStyle w:val="Prrafodelista"/>
         <w:numPr>
           <w:ilvl w:val="0"/>
-          <w:numId w:val="25"/>
+          <w:numId w:val="32"/>
         </w:numPr>
         <w:rPr>
-          <w:rFonts w:ascii="Arial" w:eastAsia="Times New Roman" w:hAnsi="Arial" w:cs="Arial"/>
-          <w:color w:val="3C3C3C"/>
-          <w:lang w:eastAsia="es-CL"/>
-        </w:rPr>
-      </w:pPr>
-      <w:r>
-        <w:rPr>
-          <w:rFonts w:ascii="Arial" w:eastAsia="Times New Roman" w:hAnsi="Arial" w:cs="Arial"/>
-          <w:color w:val="3C3C3C"/>
-          <w:lang w:eastAsia="es-CL"/>
-        </w:rPr>
-        <w:t>Lanzar miles de contenedores en la nube con sus herramientas de automatización y de integración y entrega continuas (CI/CD) preferidas.</w:t>
+          <w:rFonts w:ascii="Arial" w:hAnsi="Arial" w:cs="Arial"/>
+        </w:rPr>
+      </w:pPr>
+      <w:r>
+        <w:rPr>
+          <w:rFonts w:ascii="Arial" w:hAnsi="Arial" w:cs="Arial"/>
+        </w:rPr>
+        <w:t>Administre los clústeres y las aplicaciones de Kubernetes en entornos híbridos y ejecute Kubernetes en los centros de datos.</w:t>
       </w:r>
     </w:p>
     <w:p>
@@ -10065,21 +10050,45 @@
         <w:pStyle w:val="Prrafodelista"/>
         <w:numPr>
           <w:ilvl w:val="0"/>
-          <w:numId w:val="25"/>
+          <w:numId w:val="32"/>
         </w:numPr>
         <w:rPr>
-          <w:rFonts w:ascii="Arial" w:eastAsia="Times New Roman" w:hAnsi="Arial" w:cs="Arial"/>
-          <w:color w:val="3C3C3C"/>
-          <w:lang w:eastAsia="es-CL"/>
-        </w:rPr>
-      </w:pPr>
-      <w:r>
-        <w:rPr>
-          <w:rFonts w:ascii="Arial" w:eastAsia="Times New Roman" w:hAnsi="Arial" w:cs="Arial"/>
-          <w:color w:val="3C3C3C"/>
-          <w:lang w:eastAsia="es-CL"/>
-        </w:rPr>
-        <w:t>Optimizar tiempo con la capacidad informática sin servidor para contenedores de AWS Fargate, que elimina la necesidad de configurar y administrar el plano de control, los nodos y las instancias.</w:t>
+          <w:rFonts w:ascii="Arial" w:hAnsi="Arial" w:cs="Arial"/>
+        </w:rPr>
+      </w:pPr>
+      <w:r>
+        <w:rPr>
+          <w:rFonts w:ascii="Arial" w:hAnsi="Arial" w:cs="Arial"/>
+        </w:rPr>
+        <w:t xml:space="preserve">Ejecute de manera eficiente los trabajos de formación distribuidos mediante las instancias basadas en GPU más recientes de Amazon Elastic Compute Cloud (EC2), como </w:t>
+      </w:r>
+      <w:proofErr w:type="spellStart"/>
+      <w:r>
+        <w:rPr>
+          <w:rFonts w:ascii="Arial" w:hAnsi="Arial" w:cs="Arial"/>
+        </w:rPr>
+        <w:t>Inferentia</w:t>
+      </w:r>
+      <w:proofErr w:type="spellEnd"/>
+      <w:r>
+        <w:rPr>
+          <w:rFonts w:ascii="Arial" w:hAnsi="Arial" w:cs="Arial"/>
+        </w:rPr>
+        <w:t xml:space="preserve">. Además, implemente una formación e inferencias mediante </w:t>
+      </w:r>
+      <w:proofErr w:type="spellStart"/>
+      <w:r>
+        <w:rPr>
+          <w:rFonts w:ascii="Arial" w:hAnsi="Arial" w:cs="Arial"/>
+        </w:rPr>
+        <w:t>Kubeflow</w:t>
+      </w:r>
+      <w:proofErr w:type="spellEnd"/>
+      <w:r>
+        <w:rPr>
+          <w:rFonts w:ascii="Arial" w:hAnsi="Arial" w:cs="Arial"/>
+        </w:rPr>
+        <w:t>.</w:t>
       </w:r>
     </w:p>
     <w:p>
@@ -10087,45 +10096,35 @@
         <w:pStyle w:val="Prrafodelista"/>
         <w:numPr>
           <w:ilvl w:val="0"/>
-          <w:numId w:val="25"/>
+          <w:numId w:val="32"/>
         </w:numPr>
         <w:rPr>
-          <w:rFonts w:ascii="Arial" w:eastAsia="Times New Roman" w:hAnsi="Arial" w:cs="Arial"/>
-          <w:color w:val="3C3C3C"/>
-          <w:lang w:eastAsia="es-CL"/>
-        </w:rPr>
-      </w:pPr>
-      <w:r>
-        <w:rPr>
-          <w:rFonts w:ascii="Arial" w:eastAsia="Times New Roman" w:hAnsi="Arial" w:cs="Arial"/>
-          <w:color w:val="3C3C3C"/>
-          <w:lang w:eastAsia="es-CL"/>
-        </w:rPr>
-        <w:t>Ahorrar hasta un 50 % en costos informáticos con el aprovisionamiento autónomo, el escalado automático y los precios de pago por uso.</w:t>
-      </w:r>
-    </w:p>
-    <w:p>
-      <w:pPr>
-        <w:pStyle w:val="Prrafodelista"/>
-        <w:numPr>
-          <w:ilvl w:val="0"/>
-          <w:numId w:val="25"/>
-        </w:numPr>
-        <w:rPr>
-          <w:rFonts w:ascii="Arial" w:eastAsia="Times New Roman" w:hAnsi="Arial" w:cs="Arial"/>
-          <w:color w:val="3C3C3C"/>
-          <w:lang w:eastAsia="es-CL"/>
-        </w:rPr>
-      </w:pPr>
-      <w:r>
-        <w:rPr>
-          <w:rFonts w:ascii="Arial" w:eastAsia="Times New Roman" w:hAnsi="Arial" w:cs="Arial"/>
-          <w:color w:val="3C3C3C"/>
-          <w:lang w:eastAsia="es-CL"/>
-        </w:rPr>
-        <w:t>Llevar a cabo la integración sin problemas con las soluciones de gobernanza y administración de AWS, estandarizadas para la conformidad con, prácticamente, cualquier agencia normativa del mundo.</w:t>
-      </w:r>
-    </w:p>
+          <w:rFonts w:ascii="Arial" w:hAnsi="Arial" w:cs="Arial"/>
+        </w:rPr>
+      </w:pPr>
+      <w:r>
+        <w:rPr>
+          <w:rFonts w:ascii="Arial" w:hAnsi="Arial" w:cs="Arial"/>
+        </w:rPr>
+        <w:t xml:space="preserve">Cree aplicaciones web que se escalen </w:t>
+      </w:r>
+      <w:proofErr w:type="gramStart"/>
+      <w:r>
+        <w:rPr>
+          <w:rFonts w:ascii="Arial" w:hAnsi="Arial" w:cs="Arial"/>
+        </w:rPr>
+        <w:t>verticalmente y horizontalmente</w:t>
+      </w:r>
+      <w:proofErr w:type="gramEnd"/>
+      <w:r>
+        <w:rPr>
+          <w:rFonts w:ascii="Arial" w:hAnsi="Arial" w:cs="Arial"/>
+        </w:rPr>
+        <w:t xml:space="preserve"> de forma automática y se ejecuten en una configuración de alta disponibilidad en varias zonas de disponibilidad con redes e integraciones de seguridad listas para usar.</w:t>
+      </w:r>
+    </w:p>
+    <w:p/>
+    <w:p/>
     <w:p/>
     <w:p/>
     <w:p/>
@@ -14325,13 +14324,13 @@
     <w:tbl>
       <w:tblPr>
         <w:tblStyle w:val="Tabladelista3-nfasis2"/>
-        <w:tblW w:w="0" w:type="auto"/>
+        <w:tblW w:w="10343" w:type="dxa"/>
         <w:tblLook w:val="04A0" w:firstRow="1" w:lastRow="0" w:firstColumn="1" w:lastColumn="0" w:noHBand="0" w:noVBand="1"/>
       </w:tblPr>
       <w:tblGrid>
-        <w:gridCol w:w="2830"/>
+        <w:gridCol w:w="3397"/>
         <w:gridCol w:w="3544"/>
-        <w:gridCol w:w="2454"/>
+        <w:gridCol w:w="3402"/>
       </w:tblGrid>
       <w:tr>
         <w:trPr>
@@ -14341,19 +14340,13 @@
         <w:tc>
           <w:tcPr>
             <w:cnfStyle w:val="001000000100" w:firstRow="0" w:lastRow="0" w:firstColumn="1" w:lastColumn="0" w:oddVBand="0" w:evenVBand="0" w:oddHBand="0" w:evenHBand="0" w:firstRowFirstColumn="1" w:firstRowLastColumn="0" w:lastRowFirstColumn="0" w:lastRowLastColumn="0"/>
-            <w:tcW w:w="2830" w:type="dxa"/>
+            <w:tcW w:w="3397" w:type="dxa"/>
           </w:tcPr>
           <w:p>
             <w:pPr>
-              <w:pStyle w:val="Ttulo5"/>
               <w:jc w:val="center"/>
-              <w:outlineLvl w:val="4"/>
-              <w:rPr>
-                <w:rFonts w:ascii="Arial" w:eastAsia="Times New Roman" w:hAnsi="Arial" w:cs="Arial"/>
-                <w:b w:val="0"/>
-                <w:bCs w:val="0"/>
-                <w:color w:val="auto"/>
-                <w:lang w:eastAsia="es-CL"/>
+              <w:rPr>
+                <w:rFonts w:ascii="Arial" w:hAnsi="Arial" w:cs="Arial"/>
               </w:rPr>
             </w:pPr>
             <w:r>
@@ -14362,16 +14355,8 @@
                 <w:color w:val="auto"/>
                 <w:lang w:eastAsia="es-CL"/>
               </w:rPr>
-              <w:t>Amazon Elastic Container Service (Amazon ECS)</w:t>
-            </w:r>
-          </w:p>
-          <w:p>
-            <w:pPr>
-              <w:jc w:val="center"/>
-              <w:rPr>
-                <w:rFonts w:ascii="Arial" w:hAnsi="Arial" w:cs="Arial"/>
-              </w:rPr>
-            </w:pPr>
+              <w:t>Amazon Elastic Kubernetes Service (EKS)</w:t>
+            </w:r>
           </w:p>
         </w:tc>
         <w:tc>
@@ -14411,7 +14396,7 @@
         </w:tc>
         <w:tc>
           <w:tcPr>
-            <w:tcW w:w="2454" w:type="dxa"/>
+            <w:tcW w:w="3402" w:type="dxa"/>
           </w:tcPr>
           <w:p>
             <w:pPr>
@@ -14454,7 +14439,7 @@
         <w:tc>
           <w:tcPr>
             <w:cnfStyle w:val="001000000000" w:firstRow="0" w:lastRow="0" w:firstColumn="1" w:lastColumn="0" w:oddVBand="0" w:evenVBand="0" w:oddHBand="0" w:evenHBand="0" w:firstRowFirstColumn="0" w:firstRowLastColumn="0" w:lastRowFirstColumn="0" w:lastRowLastColumn="0"/>
-            <w:tcW w:w="2830" w:type="dxa"/>
+            <w:tcW w:w="3397" w:type="dxa"/>
             <w:vAlign w:val="center"/>
           </w:tcPr>
           <w:p>
@@ -14509,7 +14494,7 @@
         </w:tc>
         <w:tc>
           <w:tcPr>
-            <w:tcW w:w="2454" w:type="dxa"/>
+            <w:tcW w:w="3402" w:type="dxa"/>
             <w:vAlign w:val="center"/>
           </w:tcPr>
           <w:p>
@@ -14533,7 +14518,7 @@
         <w:tc>
           <w:tcPr>
             <w:cnfStyle w:val="001000000000" w:firstRow="0" w:lastRow="0" w:firstColumn="1" w:lastColumn="0" w:oddVBand="0" w:evenVBand="0" w:oddHBand="0" w:evenHBand="0" w:firstRowFirstColumn="0" w:firstRowLastColumn="0" w:lastRowFirstColumn="0" w:lastRowLastColumn="0"/>
-            <w:tcW w:w="2830" w:type="dxa"/>
+            <w:tcW w:w="3397" w:type="dxa"/>
             <w:vAlign w:val="center"/>
           </w:tcPr>
           <w:p>
@@ -14578,7 +14563,7 @@
         </w:tc>
         <w:tc>
           <w:tcPr>
-            <w:tcW w:w="2454" w:type="dxa"/>
+            <w:tcW w:w="3402" w:type="dxa"/>
             <w:vAlign w:val="center"/>
           </w:tcPr>
           <w:p>
@@ -14615,7 +14600,7 @@
         <w:tc>
           <w:tcPr>
             <w:cnfStyle w:val="001000000000" w:firstRow="0" w:lastRow="0" w:firstColumn="1" w:lastColumn="0" w:oddVBand="0" w:evenVBand="0" w:oddHBand="0" w:evenHBand="0" w:firstRowFirstColumn="0" w:firstRowLastColumn="0" w:lastRowFirstColumn="0" w:lastRowLastColumn="0"/>
-            <w:tcW w:w="2830" w:type="dxa"/>
+            <w:tcW w:w="3397" w:type="dxa"/>
             <w:vAlign w:val="center"/>
           </w:tcPr>
           <w:p>
@@ -14633,7 +14618,7 @@
                 <w:b w:val="0"/>
                 <w:bCs w:val="0"/>
               </w:rPr>
-              <w:t>Los precios de Amazon ECS en AWS Outposts son sencillos y funcionan de la misma forma que en la nube: el plano de control de Amazon ECS está en la nube (no en Outposts) y las instancias de contenedor se ejecutan en la capacidad de EC2 de Outposts sin cargo adicional.</w:t>
+              <w:t>Puede ejecutar EKS en AWS con Amazon Elastic Compute Cloud (Amazon EC2) o AWS Fargate, y en las instalaciones con AWS Outposts.</w:t>
             </w:r>
           </w:p>
         </w:tc>
@@ -14660,7 +14645,7 @@
         </w:tc>
         <w:tc>
           <w:tcPr>
-            <w:tcW w:w="2454" w:type="dxa"/>
+            <w:tcW w:w="3402" w:type="dxa"/>
             <w:vAlign w:val="center"/>
           </w:tcPr>
           <w:p>
@@ -14703,7 +14688,7 @@
         <w:tc>
           <w:tcPr>
             <w:cnfStyle w:val="001000000000" w:firstRow="0" w:lastRow="0" w:firstColumn="1" w:lastColumn="0" w:oddVBand="0" w:evenVBand="0" w:oddHBand="0" w:evenHBand="0" w:firstRowFirstColumn="0" w:firstRowLastColumn="0" w:lastRowFirstColumn="0" w:lastRowLastColumn="0"/>
-            <w:tcW w:w="2830" w:type="dxa"/>
+            <w:tcW w:w="3397" w:type="dxa"/>
             <w:vAlign w:val="center"/>
           </w:tcPr>
           <w:p>
@@ -14715,6 +14700,14 @@
                 <w:bCs w:val="0"/>
               </w:rPr>
             </w:pPr>
+            <w:r>
+              <w:rPr>
+                <w:rFonts w:ascii="Arial" w:hAnsi="Arial" w:cs="Arial"/>
+                <w:b w:val="0"/>
+                <w:bCs w:val="0"/>
+              </w:rPr>
+              <w:t>Paga 0,10 USD por hora por cada clúster de Amazon EKS que cree.</w:t>
+            </w:r>
           </w:p>
         </w:tc>
         <w:tc>
@@ -14724,53 +14717,26 @@
           </w:tcPr>
           <w:p>
             <w:pPr>
-              <w:jc w:val="center"/>
               <w:cnfStyle w:val="000000000000" w:firstRow="0" w:lastRow="0" w:firstColumn="0" w:lastColumn="0" w:oddVBand="0" w:evenVBand="0" w:oddHBand="0" w:evenHBand="0" w:firstRowFirstColumn="0" w:firstRowLastColumn="0" w:lastRowFirstColumn="0" w:lastRowLastColumn="0"/>
               <w:rPr>
                 <w:rFonts w:ascii="Arial" w:hAnsi="Arial" w:cs="Arial"/>
               </w:rPr>
             </w:pPr>
-          </w:p>
-          <w:p>
-            <w:pPr>
-              <w:jc w:val="center"/>
-              <w:cnfStyle w:val="000000000000" w:firstRow="0" w:lastRow="0" w:firstColumn="0" w:lastColumn="0" w:oddVBand="0" w:evenVBand="0" w:oddHBand="0" w:evenHBand="0" w:firstRowFirstColumn="0" w:firstRowLastColumn="0" w:lastRowFirstColumn="0" w:lastRowLastColumn="0"/>
-              <w:rPr>
-                <w:rFonts w:ascii="Arial" w:hAnsi="Arial" w:cs="Arial"/>
-              </w:rPr>
-            </w:pPr>
-          </w:p>
-          <w:p>
-            <w:pPr>
-              <w:jc w:val="center"/>
-              <w:cnfStyle w:val="000000000000" w:firstRow="0" w:lastRow="0" w:firstColumn="0" w:lastColumn="0" w:oddVBand="0" w:evenVBand="0" w:oddHBand="0" w:evenHBand="0" w:firstRowFirstColumn="0" w:firstRowLastColumn="0" w:lastRowFirstColumn="0" w:lastRowLastColumn="0"/>
-              <w:rPr>
-                <w:rFonts w:ascii="Arial" w:hAnsi="Arial" w:cs="Arial"/>
-              </w:rPr>
-            </w:pPr>
-            <w:r>
-              <w:rPr>
-                <w:rFonts w:ascii="Arial" w:hAnsi="Arial" w:cs="Arial"/>
-              </w:rPr>
-              <w:t xml:space="preserve">DevOps y Kubernetes funcionan mejor juntos. Consiga un </w:t>
-            </w:r>
-            <w:r>
-              <w:rPr>
-                <w:rFonts w:ascii="Arial" w:hAnsi="Arial" w:cs="Arial"/>
-              </w:rPr>
-              <w:lastRenderedPageBreak/>
-              <w:t>equilibrio entre la velocidad y la seguridad, y ofrezca código a gran escala con más rapidez mediante la implementación de prácticas de DevOps seguras con Kubernetes en Azure.</w:t>
+            <w:r>
+              <w:rPr>
+                <w:rFonts w:ascii="Arial" w:hAnsi="Arial" w:cs="Arial"/>
+              </w:rPr>
+              <w:t>DevOps y Kubernetes funcionan mejor juntos. Consiga un equilibrio entre la velocidad y la seguridad, y ofrezca código a gran escala con más rapidez mediante la implementación de prácticas de DevOps seguras con Kubernetes en Azure.</w:t>
             </w:r>
           </w:p>
         </w:tc>
         <w:tc>
           <w:tcPr>
-            <w:tcW w:w="2454" w:type="dxa"/>
+            <w:tcW w:w="3402" w:type="dxa"/>
             <w:vAlign w:val="center"/>
           </w:tcPr>
           <w:p>
             <w:pPr>
-              <w:jc w:val="center"/>
               <w:cnfStyle w:val="000000000000" w:firstRow="0" w:lastRow="0" w:firstColumn="0" w:lastColumn="0" w:oddVBand="0" w:evenVBand="0" w:oddHBand="0" w:evenHBand="0" w:firstRowFirstColumn="0" w:firstRowLastColumn="0" w:lastRowFirstColumn="0" w:lastRowLastColumn="0"/>
               <w:rPr>
                 <w:rFonts w:ascii="Arial" w:hAnsi="Arial" w:cs="Arial"/>
@@ -14780,20 +14746,17 @@
               <w:rPr>
                 <w:rFonts w:ascii="Arial" w:hAnsi="Arial" w:cs="Arial"/>
               </w:rPr>
-              <w:lastRenderedPageBreak/>
-              <w:t xml:space="preserve">Kubernetes te permite especificar la cantidad de CPU y de memoria RAM que necesita cada contenedor para </w:t>
-            </w:r>
-            <w:r>
-              <w:rPr>
-                <w:rFonts w:ascii="Arial" w:hAnsi="Arial" w:cs="Arial"/>
-              </w:rPr>
-              <w:lastRenderedPageBreak/>
-              <w:t>que puedas organizar mejor las cargas de trabajo de tu clúster.</w:t>
+              <w:t>Kubernetes te permite especificar la cantidad de CPU y de memoria RAM que necesita cada contenedor para que puedas organizar mejor las cargas de trabajo de tu clúster.</w:t>
             </w:r>
           </w:p>
         </w:tc>
       </w:tr>
     </w:tbl>
+    <w:p/>
+    <w:p/>
+    <w:p/>
+    <w:p/>
+    <w:p/>
     <w:p/>
     <w:p>
       <w:r>
@@ -14823,15 +14786,9 @@
           </w:tcPr>
           <w:p>
             <w:pPr>
-              <w:pStyle w:val="Ttulo5"/>
-              <w:jc w:val="left"/>
-              <w:outlineLvl w:val="4"/>
-              <w:rPr>
-                <w:rFonts w:ascii="Arial" w:eastAsia="Times New Roman" w:hAnsi="Arial" w:cs="Arial"/>
-                <w:b w:val="0"/>
-                <w:bCs w:val="0"/>
-                <w:color w:val="auto"/>
-                <w:lang w:eastAsia="es-CL"/>
+              <w:jc w:val="left"/>
+              <w:rPr>
+                <w:rFonts w:ascii="Arial" w:hAnsi="Arial" w:cs="Arial"/>
               </w:rPr>
             </w:pPr>
             <w:r>
@@ -14840,16 +14797,8 @@
                 <w:color w:val="auto"/>
                 <w:lang w:eastAsia="es-CL"/>
               </w:rPr>
-              <w:t>Amazon Elastic Container Service (Amazon ECS)</w:t>
-            </w:r>
-          </w:p>
-          <w:p>
-            <w:pPr>
-              <w:jc w:val="left"/>
-              <w:rPr>
-                <w:rFonts w:ascii="Arial" w:hAnsi="Arial" w:cs="Arial"/>
-              </w:rPr>
-            </w:pPr>
+              <w:t>Amazon Elastic Kubernetes Service (EKS)</w:t>
+            </w:r>
           </w:p>
         </w:tc>
         <w:tc>
@@ -15000,7 +14949,7 @@
                 <w:b w:val="0"/>
                 <w:bCs w:val="0"/>
               </w:rPr>
-              <w:t>No se aplican cargos adicionales por el uso de Amazon ECS.</w:t>
+              <w:t>Amazon Elastic Kubernetes Service (Amazon EKS) ofrece la flexibilidad de iniciar, ejecutar y escalar aplicaciones Kubernetes en la nube o en las instalaciones.</w:t>
             </w:r>
           </w:p>
         </w:tc>
@@ -15231,7 +15180,7 @@
                 <w:b w:val="0"/>
                 <w:bCs w:val="0"/>
               </w:rPr>
-              <w:t>Paga por los recursos de AWS (por ejemplo, las instancias de Amazon Elastic Cloud Compute [Amazon EC2] o los volúmenes de Amazon Elastic Block Store [Amazon EBS]) que crea para almacenar y ejecutar la aplicación</w:t>
+              <w:t>Amazon EKS proporciona clústeres de alta disponibilidad y seguridad, al tiempo que automatiza tareas clave como la aplicación de parches, el aprovisionamiento de nodos y las actualizaciones.</w:t>
             </w:r>
           </w:p>
         </w:tc>
@@ -15655,7 +15604,6 @@
                 <w:rFonts w:ascii="Arial" w:hAnsi="Arial" w:cs="Arial"/>
                 <w:b w:val="0"/>
                 <w:bCs w:val="0"/>
-                <w:color w:val="333333"/>
               </w:rPr>
             </w:pPr>
             <w:r>
@@ -15715,18 +15663,8 @@
                 <w:bCs w:val="0"/>
                 <w:color w:val="333333"/>
               </w:rPr>
-              <w:t>Mejor manejo de recursos.</w:t>
-            </w:r>
-          </w:p>
-          <w:p>
-            <w:pPr>
-              <w:jc w:val="left"/>
-              <w:rPr>
-                <w:rFonts w:ascii="Arial" w:hAnsi="Arial" w:cs="Arial"/>
-                <w:b w:val="0"/>
-                <w:bCs w:val="0"/>
-              </w:rPr>
-            </w:pPr>
+              <w:t>Puede usar un único clúster de EKS para ejecutar varias aplicaciones mediante el uso de los espacios de nombres de Kubernetes y las políticas de seguridad de IAM.</w:t>
+            </w:r>
           </w:p>
         </w:tc>
         <w:tc>
@@ -15925,6 +15863,27 @@
           <w:rFonts w:ascii="Arial" w:hAnsi="Arial" w:cs="Arial"/>
         </w:rPr>
       </w:pPr>
+    </w:p>
+    <w:p>
+      <w:pPr>
+        <w:rPr>
+          <w:rFonts w:ascii="Arial" w:hAnsi="Arial" w:cs="Arial"/>
+        </w:rPr>
+      </w:pPr>
+    </w:p>
+    <w:p>
+      <w:pPr>
+        <w:rPr>
+          <w:rFonts w:ascii="Arial" w:hAnsi="Arial" w:cs="Arial"/>
+        </w:rPr>
+      </w:pPr>
+    </w:p>
+    <w:p>
+      <w:pPr>
+        <w:rPr>
+          <w:rFonts w:ascii="Arial" w:hAnsi="Arial" w:cs="Arial"/>
+        </w:rPr>
+      </w:pPr>
       <w:r>
         <w:rPr>
           <w:rFonts w:ascii="Arial" w:hAnsi="Arial" w:cs="Arial"/>
@@ -16339,6 +16298,12 @@
                 <w:rFonts w:ascii="Arial" w:hAnsi="Arial" w:cs="Arial"/>
               </w:rPr>
             </w:pPr>
+            <w:r>
+              <w:rPr>
+                <w:rFonts w:ascii="Arial" w:hAnsi="Arial" w:cs="Arial"/>
+              </w:rPr>
+              <w:t>567</w:t>
+            </w:r>
           </w:p>
         </w:tc>
       </w:tr>
@@ -16591,6 +16556,12 @@
                 <w:rFonts w:ascii="Arial" w:hAnsi="Arial" w:cs="Arial"/>
               </w:rPr>
             </w:pPr>
+            <w:r>
+              <w:rPr>
+                <w:rFonts w:ascii="Arial" w:hAnsi="Arial" w:cs="Arial"/>
+              </w:rPr>
+              <w:t>561,6</w:t>
+            </w:r>
           </w:p>
         </w:tc>
       </w:tr>
@@ -16846,6 +16817,12 @@
                 <w:rFonts w:ascii="Arial" w:hAnsi="Arial" w:cs="Arial"/>
               </w:rPr>
             </w:pPr>
+            <w:r>
+              <w:rPr>
+                <w:rFonts w:ascii="Arial" w:hAnsi="Arial" w:cs="Arial"/>
+              </w:rPr>
+              <w:t>321,48</w:t>
+            </w:r>
           </w:p>
         </w:tc>
       </w:tr>
@@ -17177,6 +17154,12 @@
                 <w:rFonts w:ascii="Arial" w:hAnsi="Arial" w:cs="Arial"/>
               </w:rPr>
             </w:pPr>
+            <w:r>
+              <w:rPr>
+                <w:rFonts w:ascii="Arial" w:hAnsi="Arial" w:cs="Arial"/>
+              </w:rPr>
+              <w:t>968,4</w:t>
+            </w:r>
           </w:p>
         </w:tc>
       </w:tr>
@@ -17429,6 +17412,12 @@
                 <w:rFonts w:ascii="Arial" w:hAnsi="Arial" w:cs="Arial"/>
               </w:rPr>
             </w:pPr>
+            <w:r>
+              <w:rPr>
+                <w:rFonts w:ascii="Arial" w:hAnsi="Arial" w:cs="Arial"/>
+              </w:rPr>
+              <w:t>1175,04</w:t>
+            </w:r>
           </w:p>
         </w:tc>
       </w:tr>
@@ -17681,6 +17670,12 @@
                 <w:rFonts w:ascii="Arial" w:hAnsi="Arial" w:cs="Arial"/>
               </w:rPr>
             </w:pPr>
+            <w:r>
+              <w:rPr>
+                <w:rFonts w:ascii="Arial" w:hAnsi="Arial" w:cs="Arial"/>
+              </w:rPr>
+              <w:t>642,84</w:t>
+            </w:r>
           </w:p>
         </w:tc>
       </w:tr>
@@ -18148,6 +18143,12 @@
                 <w:rFonts w:ascii="Arial" w:hAnsi="Arial" w:cs="Arial"/>
               </w:rPr>
             </w:pPr>
+            <w:r>
+              <w:rPr>
+                <w:rFonts w:ascii="Arial" w:hAnsi="Arial" w:cs="Arial"/>
+              </w:rPr>
+              <w:t>1771,2</w:t>
+            </w:r>
           </w:p>
         </w:tc>
       </w:tr>
@@ -18397,6 +18398,12 @@
                 <w:rFonts w:ascii="Arial" w:hAnsi="Arial" w:cs="Arial"/>
               </w:rPr>
             </w:pPr>
+            <w:r>
+              <w:rPr>
+                <w:rFonts w:ascii="Arial" w:hAnsi="Arial" w:cs="Arial"/>
+              </w:rPr>
+              <w:t>2471,04</w:t>
+            </w:r>
           </w:p>
         </w:tc>
       </w:tr>
@@ -18642,6 +18649,12 @@
                 <w:rFonts w:ascii="Arial" w:hAnsi="Arial" w:cs="Arial"/>
               </w:rPr>
             </w:pPr>
+            <w:r>
+              <w:rPr>
+                <w:rFonts w:ascii="Arial" w:hAnsi="Arial" w:cs="Arial"/>
+              </w:rPr>
+              <w:t>1285,8</w:t>
+            </w:r>
           </w:p>
         </w:tc>
       </w:tr>
@@ -18911,80 +18924,11 @@
         </w:r>
       </w:hyperlink>
     </w:p>
-    <w:p/>
-    <w:p/>
-    <w:p>
-      <w:r>
-        <w:rPr>
-          <w:noProof/>
-        </w:rPr>
-        <w:drawing>
-          <wp:inline distT="0" distB="0" distL="0" distR="0" wp14:anchorId="51E14E7C" wp14:editId="39D92B5F">
-            <wp:extent cx="5971540" cy="2734310"/>
-            <wp:effectExtent l="0" t="0" r="0" b="8890"/>
-            <wp:docPr id="1" name="Imagen 1" descr="Interfaz de usuario gráfica, Aplicación, Word&#10;&#10;Descripción generada automáticamente"/>
-            <wp:cNvGraphicFramePr>
-              <a:graphicFrameLocks xmlns:a="http://schemas.openxmlformats.org/drawingml/2006/main" noChangeAspect="1"/>
-            </wp:cNvGraphicFramePr>
-            <a:graphic xmlns:a="http://schemas.openxmlformats.org/drawingml/2006/main">
-              <a:graphicData uri="http://schemas.openxmlformats.org/drawingml/2006/picture">
-                <pic:pic xmlns:pic="http://schemas.openxmlformats.org/drawingml/2006/picture">
-                  <pic:nvPicPr>
-                    <pic:cNvPr id="1" name="Imagen 1" descr="Interfaz de usuario gráfica, Aplicación, Word&#10;&#10;Descripción generada automáticamente"/>
-                    <pic:cNvPicPr/>
-                  </pic:nvPicPr>
-                  <pic:blipFill>
-                    <a:blip r:embed="rId26"/>
-                    <a:stretch>
-                      <a:fillRect/>
-                    </a:stretch>
-                  </pic:blipFill>
-                  <pic:spPr>
-                    <a:xfrm>
-                      <a:off x="0" y="0"/>
-                      <a:ext cx="5971540" cy="2734310"/>
-                    </a:xfrm>
-                    <a:prstGeom prst="rect">
-                      <a:avLst/>
-                    </a:prstGeom>
-                  </pic:spPr>
-                </pic:pic>
-              </a:graphicData>
-            </a:graphic>
-          </wp:inline>
-        </w:drawing>
-      </w:r>
-    </w:p>
-    <w:p/>
-    <w:p/>
-    <w:p/>
-    <w:p/>
-    <w:p/>
-    <w:p/>
-    <w:p/>
-    <w:p/>
-    <w:p/>
-    <w:p/>
-    <w:p/>
-    <w:p/>
-    <w:p/>
-    <w:p/>
-    <w:p/>
-    <w:p/>
-    <w:p/>
-    <w:p>
-      <w:pPr>
-        <w:rPr>
-          <w:b/>
-          <w:bCs/>
-        </w:rPr>
-      </w:pPr>
-    </w:p>
-    <w:bookmarkStart w:id="94" w:name="_Toc88693513" w:displacedByCustomXml="next"/>
-    <w:bookmarkStart w:id="95" w:name="_Toc88693691" w:displacedByCustomXml="next"/>
+    <w:bookmarkStart w:id="94" w:name="_Toc88768038" w:displacedByCustomXml="next"/>
+    <w:bookmarkStart w:id="95" w:name="_Toc88693849" w:displacedByCustomXml="next"/>
     <w:bookmarkStart w:id="96" w:name="_Toc88693747" w:displacedByCustomXml="next"/>
-    <w:bookmarkStart w:id="97" w:name="_Toc88693849" w:displacedByCustomXml="next"/>
-    <w:bookmarkStart w:id="98" w:name="_Toc88768038" w:displacedByCustomXml="next"/>
+    <w:bookmarkStart w:id="97" w:name="_Toc88693691" w:displacedByCustomXml="next"/>
+    <w:bookmarkStart w:id="98" w:name="_Toc88693513" w:displacedByCustomXml="next"/>
     <w:sdt>
       <w:sdtPr>
         <w:rPr>
@@ -19140,6 +19084,65 @@
                   <w:lang w:val="es-ES"/>
                 </w:rPr>
                 <w:t>. (s.f.). Obtenido de https://aws.amazon.com/es/containers/</w:t>
+              </w:r>
+            </w:p>
+            <w:p>
+              <w:pPr>
+                <w:pStyle w:val="Bibliografa"/>
+                <w:ind w:left="720" w:hanging="720"/>
+                <w:rPr>
+                  <w:noProof/>
+                  <w:lang w:val="es-ES"/>
+                </w:rPr>
+              </w:pPr>
+              <w:r>
+                <w:rPr>
+                  <w:noProof/>
+                  <w:lang w:val="es-ES"/>
+                </w:rPr>
+                <w:t xml:space="preserve">AWS. (s.f.). </w:t>
+              </w:r>
+              <w:r>
+                <w:rPr>
+                  <w:i/>
+                  <w:iCs/>
+                  <w:noProof/>
+                  <w:lang w:val="es-ES"/>
+                </w:rPr>
+                <w:t>Amazon EKS</w:t>
+              </w:r>
+              <w:r>
+                <w:rPr>
+                  <w:noProof/>
+                  <w:lang w:val="es-ES"/>
+                </w:rPr>
+                <w:t>. Obtenido de https://aws.amazon.com/es/eks/</w:t>
+              </w:r>
+            </w:p>
+            <w:p>
+              <w:pPr>
+                <w:pStyle w:val="Bibliografa"/>
+                <w:ind w:left="720" w:hanging="720"/>
+                <w:rPr>
+                  <w:noProof/>
+                  <w:lang w:val="es-ES"/>
+                </w:rPr>
+              </w:pPr>
+              <w:r>
+                <w:rPr>
+                  <w:i/>
+                  <w:iCs/>
+                  <w:noProof/>
+                  <w:lang w:val="es-ES"/>
+                </w:rPr>
+                <w:t>Azure Kubernets</w:t>
+              </w:r>
+              <w:r>
+                <w:rPr>
+                  <w:noProof/>
+                  <w:lang w:val="es-ES"/>
+                </w:rPr>
+                <w:t>. (s.f.). Obtenido de https://azure.microsoft.com/es-es/services/kubernetes-service/</w:t>
               </w:r>
             </w:p>
             <w:p>
@@ -19347,6 +19350,32 @@
                   <w:noProof/>
                   <w:lang w:val="es-ES"/>
                 </w:rPr>
+                <w:t>google kubernets</w:t>
+              </w:r>
+              <w:r>
+                <w:rPr>
+                  <w:noProof/>
+                  <w:lang w:val="es-ES"/>
+                </w:rPr>
+                <w:t>. (s.f.). Obtenido de https://cloud.google.com/kubernetes-engine</w:t>
+              </w:r>
+            </w:p>
+            <w:p>
+              <w:pPr>
+                <w:pStyle w:val="Bibliografa"/>
+                <w:ind w:left="720" w:hanging="720"/>
+                <w:rPr>
+                  <w:noProof/>
+                  <w:lang w:val="es-ES"/>
+                </w:rPr>
+              </w:pPr>
+              <w:r>
+                <w:rPr>
+                  <w:i/>
+                  <w:iCs/>
+                  <w:noProof/>
+                  <w:lang w:val="es-ES"/>
+                </w:rPr>
                 <w:t>Microsoft Azure</w:t>
               </w:r>
               <w:r>
@@ -19507,26 +19536,10 @@
         </w:sdt>
       </w:sdtContent>
     </w:sdt>
+    <w:bookmarkEnd w:id="0"/>
     <w:p/>
-    <w:bookmarkEnd w:id="0"/>
-    <w:p>
-      <w:pPr>
-        <w:autoSpaceDE w:val="0"/>
-        <w:autoSpaceDN w:val="0"/>
-        <w:adjustRightInd w:val="0"/>
-        <w:ind w:right="-198"/>
-        <w:jc w:val="left"/>
-        <w:rPr>
-          <w:rFonts w:asciiTheme="minorHAnsi" w:hAnsiTheme="minorHAnsi" w:cstheme="minorHAnsi"/>
-          <w:color w:val="000000"/>
-          <w:sz w:val="24"/>
-          <w:szCs w:val="24"/>
-          <w:lang w:val="es-MX"/>
-        </w:rPr>
-      </w:pPr>
-    </w:p>
     <w:sectPr>
-      <w:footerReference w:type="default" r:id="rId27"/>
+      <w:footerReference w:type="default" r:id="rId26"/>
       <w:pgSz w:w="12240" w:h="15840"/>
       <w:pgMar w:top="1418" w:right="1418" w:bottom="1418" w:left="1418" w:header="709" w:footer="709" w:gutter="0"/>
       <w:pgNumType w:start="1"/>
@@ -23112,6 +23125,119 @@
     </w:lvl>
   </w:abstractNum>
   <w:abstractNum w:abstractNumId="28" w15:restartNumberingAfterBreak="0">
+    <w:nsid w:val="6E0E5A81"/>
+    <w:multiLevelType w:val="hybridMultilevel"/>
+    <w:tmpl w:val="80D6385C"/>
+    <w:lvl w:ilvl="0" w:tplc="340A000B">
+      <w:start w:val="1"/>
+      <w:numFmt w:val="bullet"/>
+      <w:lvlText w:val=""/>
+      <w:lvlJc w:val="left"/>
+      <w:pPr>
+        <w:ind w:left="720" w:hanging="360"/>
+      </w:pPr>
+      <w:rPr>
+        <w:rFonts w:ascii="Wingdings" w:hAnsi="Wingdings" w:hint="default"/>
+      </w:rPr>
+    </w:lvl>
+    <w:lvl w:ilvl="1" w:tplc="340A0003" w:tentative="1">
+      <w:start w:val="1"/>
+      <w:numFmt w:val="bullet"/>
+      <w:lvlText w:val="o"/>
+      <w:lvlJc w:val="left"/>
+      <w:pPr>
+        <w:ind w:left="1440" w:hanging="360"/>
+      </w:pPr>
+      <w:rPr>
+        <w:rFonts w:ascii="Courier New" w:hAnsi="Courier New" w:cs="Courier New" w:hint="default"/>
+      </w:rPr>
+    </w:lvl>
+    <w:lvl w:ilvl="2" w:tplc="340A0005" w:tentative="1">
+      <w:start w:val="1"/>
+      <w:numFmt w:val="bullet"/>
+      <w:lvlText w:val=""/>
+      <w:lvlJc w:val="left"/>
+      <w:pPr>
+        <w:ind w:left="2160" w:hanging="360"/>
+      </w:pPr>
+      <w:rPr>
+        <w:rFonts w:ascii="Wingdings" w:hAnsi="Wingdings" w:hint="default"/>
+      </w:rPr>
+    </w:lvl>
+    <w:lvl w:ilvl="3" w:tplc="340A0001" w:tentative="1">
+      <w:start w:val="1"/>
+      <w:numFmt w:val="bullet"/>
+      <w:lvlText w:val=""/>
+      <w:lvlJc w:val="left"/>
+      <w:pPr>
+        <w:ind w:left="2880" w:hanging="360"/>
+      </w:pPr>
+      <w:rPr>
+        <w:rFonts w:ascii="Symbol" w:hAnsi="Symbol" w:hint="default"/>
+      </w:rPr>
+    </w:lvl>
+    <w:lvl w:ilvl="4" w:tplc="340A0003" w:tentative="1">
+      <w:start w:val="1"/>
+      <w:numFmt w:val="bullet"/>
+      <w:lvlText w:val="o"/>
+      <w:lvlJc w:val="left"/>
+      <w:pPr>
+        <w:ind w:left="3600" w:hanging="360"/>
+      </w:pPr>
+      <w:rPr>
+        <w:rFonts w:ascii="Courier New" w:hAnsi="Courier New" w:cs="Courier New" w:hint="default"/>
+      </w:rPr>
+    </w:lvl>
+    <w:lvl w:ilvl="5" w:tplc="340A0005" w:tentative="1">
+      <w:start w:val="1"/>
+      <w:numFmt w:val="bullet"/>
+      <w:lvlText w:val=""/>
+      <w:lvlJc w:val="left"/>
+      <w:pPr>
+        <w:ind w:left="4320" w:hanging="360"/>
+      </w:pPr>
+      <w:rPr>
+        <w:rFonts w:ascii="Wingdings" w:hAnsi="Wingdings" w:hint="default"/>
+      </w:rPr>
+    </w:lvl>
+    <w:lvl w:ilvl="6" w:tplc="340A0001" w:tentative="1">
+      <w:start w:val="1"/>
+      <w:numFmt w:val="bullet"/>
+      <w:lvlText w:val=""/>
+      <w:lvlJc w:val="left"/>
+      <w:pPr>
+        <w:ind w:left="5040" w:hanging="360"/>
+      </w:pPr>
+      <w:rPr>
+        <w:rFonts w:ascii="Symbol" w:hAnsi="Symbol" w:hint="default"/>
+      </w:rPr>
+    </w:lvl>
+    <w:lvl w:ilvl="7" w:tplc="340A0003" w:tentative="1">
+      <w:start w:val="1"/>
+      <w:numFmt w:val="bullet"/>
+      <w:lvlText w:val="o"/>
+      <w:lvlJc w:val="left"/>
+      <w:pPr>
+        <w:ind w:left="5760" w:hanging="360"/>
+      </w:pPr>
+      <w:rPr>
+        <w:rFonts w:ascii="Courier New" w:hAnsi="Courier New" w:cs="Courier New" w:hint="default"/>
+      </w:rPr>
+    </w:lvl>
+    <w:lvl w:ilvl="8" w:tplc="340A0005" w:tentative="1">
+      <w:start w:val="1"/>
+      <w:numFmt w:val="bullet"/>
+      <w:lvlText w:val=""/>
+      <w:lvlJc w:val="left"/>
+      <w:pPr>
+        <w:ind w:left="6480" w:hanging="360"/>
+      </w:pPr>
+      <w:rPr>
+        <w:rFonts w:ascii="Wingdings" w:hAnsi="Wingdings" w:hint="default"/>
+      </w:rPr>
+    </w:lvl>
+  </w:abstractNum>
+  <w:abstractNum w:abstractNumId="29" w15:restartNumberingAfterBreak="0">
     <w:nsid w:val="77984C74"/>
     <w:multiLevelType w:val="hybridMultilevel"/>
     <w:tmpl w:val="9D8472E4"/>
@@ -23224,7 +23350,7 @@
       </w:rPr>
     </w:lvl>
   </w:abstractNum>
-  <w:abstractNum w:abstractNumId="29" w15:restartNumberingAfterBreak="0">
+  <w:abstractNum w:abstractNumId="30" w15:restartNumberingAfterBreak="0">
     <w:nsid w:val="7A8A4B08"/>
     <w:multiLevelType w:val="hybridMultilevel"/>
     <w:tmpl w:val="1AC66C3E"/>
@@ -23337,7 +23463,7 @@
       </w:rPr>
     </w:lvl>
   </w:abstractNum>
-  <w:abstractNum w:abstractNumId="30" w15:restartNumberingAfterBreak="0">
+  <w:abstractNum w:abstractNumId="31" w15:restartNumberingAfterBreak="0">
     <w:nsid w:val="7A956D7D"/>
     <w:multiLevelType w:val="hybridMultilevel"/>
     <w:tmpl w:val="4112E0F4"/>
@@ -23463,7 +23589,7 @@
     <w:abstractNumId w:val="15"/>
   </w:num>
   <w:num w:numId="5">
-    <w:abstractNumId w:val="29"/>
+    <w:abstractNumId w:val="30"/>
   </w:num>
   <w:num w:numId="6">
     <w:abstractNumId w:val="13"/>
@@ -23487,7 +23613,7 @@
     <w:abstractNumId w:val="16"/>
   </w:num>
   <w:num w:numId="13">
-    <w:abstractNumId w:val="30"/>
+    <w:abstractNumId w:val="31"/>
   </w:num>
   <w:num w:numId="14">
     <w:abstractNumId w:val="20"/>
@@ -23532,7 +23658,7 @@
     <w:abstractNumId w:val="21"/>
   </w:num>
   <w:num w:numId="28">
-    <w:abstractNumId w:val="28"/>
+    <w:abstractNumId w:val="29"/>
   </w:num>
   <w:num w:numId="29">
     <w:abstractNumId w:val="8"/>
@@ -23542,6 +23668,9 @@
   </w:num>
   <w:num w:numId="31">
     <w:abstractNumId w:val="18"/>
+  </w:num>
+  <w:num w:numId="32">
+    <w:abstractNumId w:val="28"/>
   </w:num>
   <w:numIdMacAtCleanup w:val="30"/>
 </w:numbering>
@@ -25239,7 +25368,7 @@
     <b:Year>2019</b:Year>
     <b:Month>Septiembre</b:Month>
     <b:URL>https://www.computerweekly.com/es/definicion/Plataforma-como-servicio-o-PaaS</b:URL>
-    <b:RefOrder>9</b:RefOrder>
+    <b:RefOrder>11</b:RefOrder>
   </b:Source>
   <b:Source>
     <b:Tag>tug20</b:Tag>
@@ -25250,7 +25379,7 @@
     <b:Month>Noviemvre</b:Month>
     <b:Day>26</b:Day>
     <b:URL>https://tugesto.com/blog/que-es-saas-caracteristicas-ventajas/</b:URL>
-    <b:RefOrder>10</b:RefOrder>
+    <b:RefOrder>12</b:RefOrder>
   </b:Source>
   <b:Source>
     <b:Tag>Tec20</b:Tag>
@@ -25261,7 +25390,7 @@
     <b:Month>Marzo</b:Month>
     <b:Day>12</b:Day>
     <b:URL>https://www.tecnova.cl/2020/03/12/que-es-caas-un-modelo-para-desarrollar-aplicaciones/</b:URL>
-    <b:RefOrder>11</b:RefOrder>
+    <b:RefOrder>13</b:RefOrder>
   </b:Source>
   <b:Source>
     <b:Tag>Dig16</b:Tag>
@@ -25272,7 +25401,7 @@
     <b:Month>06</b:Month>
     <b:Day>24</b:Day>
     <b:URL>https://www.ionos.es/digitalguide/servidores/know-how/que-es-iaas/</b:URL>
-    <b:RefOrder>12</b:RefOrder>
+    <b:RefOrder>14</b:RefOrder>
   </b:Source>
   <b:Source>
     <b:Tag>Saa</b:Tag>
@@ -25280,7 +25409,7 @@
     <b:Guid>{EB097C5A-5C83-4FA8-8540-ADDF8A6967D9}</b:Guid>
     <b:Title>Saasmania</b:Title>
     <b:URL>http://www.saasmania.com/blog/2008/04/18/ventajasydesventajasdelsaas/</b:URL>
-    <b:RefOrder>13</b:RefOrder>
+    <b:RefOrder>15</b:RefOrder>
   </b:Source>
   <b:Source>
     <b:Tag>Fer</b:Tag>
@@ -25297,7 +25426,7 @@
     </b:Author>
     <b:Title>lovtechnology</b:Title>
     <b:URL>https://lovtechnology.com/que-es-saas/</b:URL>
-    <b:RefOrder>14</b:RefOrder>
+    <b:RefOrder>16</b:RefOrder>
   </b:Source>
   <b:Source>
     <b:Tag>Ama</b:Tag>
@@ -25313,7 +25442,7 @@
     <b:Guid>{E8E19AFB-75DB-4DAD-BB49-7847BA9BC56B}</b:Guid>
     <b:Title>Amazon web services(aws)</b:Title>
     <b:URL>https://aws.amazon.com/es/ecs/?c=cn&amp;sec=srv</b:URL>
-    <b:RefOrder>6</b:RefOrder>
+    <b:RefOrder>17</b:RefOrder>
   </b:Source>
   <b:Source>
     <b:Tag>Mic</b:Tag>
@@ -25355,7 +25484,7 @@
     <b:SourceType>InternetSite</b:SourceType>
     <b:Guid>{EAC144EC-ED7B-4406-A34F-EC964B184164}</b:Guid>
     <b:URL>Motor informático sin servidor – Precios de AWS Fargate – Amazon Web Services</b:URL>
-    <b:RefOrder>15</b:RefOrder>
+    <b:RefOrder>18</b:RefOrder>
   </b:Source>
   <b:Source>
     <b:Tag>Cal</b:Tag>
@@ -25363,7 +25492,7 @@
     <b:Guid>{26F0EF02-3C63-4CC5-A73B-8DA827414F49}</b:Guid>
     <b:Title>Calculator Pricing AWS</b:Title>
     <b:URL>AWS Pricing Calculator</b:URL>
-    <b:RefOrder>16</b:RefOrder>
+    <b:RefOrder>19</b:RefOrder>
   </b:Source>
   <b:Source>
     <b:Tag>Cal1</b:Tag>
@@ -25371,7 +25500,7 @@
     <b:Guid>{23539646-331F-4A48-B8F1-00C00DA6EDBE}</b:Guid>
     <b:Title>Calculadora de Precios Azure</b:Title>
     <b:URL>Calculadora de precios | Microsoft Azure</b:URL>
-    <b:RefOrder>17</b:RefOrder>
+    <b:RefOrder>20</b:RefOrder>
   </b:Source>
   <b:Source>
     <b:Tag>Cal2</b:Tag>
@@ -25379,13 +25508,46 @@
     <b:Guid>{B8A82CFE-D02C-4FBB-AFB8-D151EE9FF0B5}</b:Guid>
     <b:Title>Calculadora de Precios Google Cloud</b:Title>
     <b:URL>Calculadora de precios de Google Cloud Platform  |  Google Cloud</b:URL>
-    <b:RefOrder>18</b:RefOrder>
+    <b:RefOrder>21</b:RefOrder>
+  </b:Source>
+  <b:Source>
+    <b:Tag>AWS</b:Tag>
+    <b:SourceType>InternetSite</b:SourceType>
+    <b:Guid>{B885BF11-9107-4813-8877-51AD1D0E9504}</b:Guid>
+    <b:Author>
+      <b:Author>
+        <b:NameList>
+          <b:Person>
+            <b:Last>AWS</b:Last>
+          </b:Person>
+        </b:NameList>
+      </b:Author>
+    </b:Author>
+    <b:Title>Amazon EKS</b:Title>
+    <b:URL>https://aws.amazon.com/es/eks/</b:URL>
+    <b:RefOrder>6</b:RefOrder>
+  </b:Source>
+  <b:Source>
+    <b:Tag>goo</b:Tag>
+    <b:SourceType>InternetSite</b:SourceType>
+    <b:Guid>{F1C373F7-BC53-4A1D-863F-7C078167AA22}</b:Guid>
+    <b:Title>google kubernets</b:Title>
+    <b:URL>https://cloud.google.com/kubernetes-engine</b:URL>
+    <b:RefOrder>9</b:RefOrder>
+  </b:Source>
+  <b:Source>
+    <b:Tag>Azu</b:Tag>
+    <b:SourceType>InternetSite</b:SourceType>
+    <b:Guid>{C3E864E2-41A5-434F-A8DA-F0232CFE9D58}</b:Guid>
+    <b:Title>Azure Kubernets</b:Title>
+    <b:URL>https://azure.microsoft.com/es-es/services/kubernetes-service/</b:URL>
+    <b:RefOrder>10</b:RefOrder>
   </b:Source>
 </b:Sources>
 </file>
 
 <file path=customXml/itemProps1.xml><?xml version="1.0" encoding="utf-8"?>
-<ds:datastoreItem xmlns:ds="http://schemas.openxmlformats.org/officeDocument/2006/customXml" ds:itemID="{8AFABCFC-88E7-460E-9B3F-56DE314E07CE}">
+<ds:datastoreItem xmlns:ds="http://schemas.openxmlformats.org/officeDocument/2006/customXml" ds:itemID="{733FD467-7A98-4F36-A1A9-3B3678249491}">
   <ds:schemaRefs>
     <ds:schemaRef ds:uri="http://schemas.openxmlformats.org/officeDocument/2006/bibliography"/>
   </ds:schemaRefs>

</xml_diff>